<commit_message>
added minor problem to dict_check.docx
</commit_message>
<xml_diff>
--- a/input_dict/dict_check.docx
+++ b/input_dict/dict_check.docx
@@ -812,6 +812,185 @@
     </w:p>
     <w:p>
       <w:pPr>
+        <w:pStyle w:val="EndnoteText"/>
+        <w:tabs>
+          <w:tab w:val="left" w:pos="1181"/>
+        </w:tabs>
+        <w:spacing w:line="240" w:lineRule="exact"/>
+        <w:jc w:val="both"/>
+        <w:rPr>
+          <w:rStyle w:val="s03"/>
+          <w:rtl/>
+        </w:rPr>
+      </w:pPr>
+      <w:r>
+        <w:rPr>
+          <w:rStyle w:val="s03"/>
+          <w:rtl/>
+        </w:rPr>
+        <w:cr/>
+      </w:r>
+      <w:r>
+        <w:rPr>
+          <w:rStyle w:val="s01"/>
+          <w:rtl/>
+        </w:rPr>
+        <w:t xml:space="preserve">משקל עליון </w:t>
+      </w:r>
+      <w:r>
+        <w:rPr>
+          <w:rStyle w:val="s02"/>
+          <w:rtl/>
+        </w:rPr>
+        <w:t xml:space="preserve">- </w:t>
+      </w:r>
+      <w:r>
+        <w:rPr>
+          <w:rStyle w:val="s11"/>
+          <w:rtl/>
+        </w:rPr>
+        <w:t xml:space="preserve">המשקל העליון </w:t>
+      </w:r>
+      <w:r>
+        <w:rPr>
+          <w:rStyle w:val="s02"/>
+          <w:rtl/>
+        </w:rPr>
+        <w:t xml:space="preserve">- בירורה של הכרעת ההנהגה העליונה </w:t>
+      </w:r>
+      <w:r>
+        <w:rPr>
+          <w:rStyle w:val="s03"/>
+          <w:rtl/>
+        </w:rPr>
+        <w:t>[</w:t>
+      </w:r>
+      <w:proofErr w:type="spellStart"/>
+      <w:r>
+        <w:rPr>
+          <w:rStyle w:val="s03"/>
+          <w:rtl/>
+        </w:rPr>
+        <w:t>רצי"ה</w:t>
+      </w:r>
+      <w:proofErr w:type="spellEnd"/>
+      <w:r>
+        <w:rPr>
+          <w:rStyle w:val="s03"/>
+          <w:rtl/>
+        </w:rPr>
+        <w:t xml:space="preserve"> א"ש יא הערה </w:t>
+      </w:r>
+      <w:r>
+        <w:rPr>
+          <w:rStyle w:val="s03"/>
+          <w:sz w:val="16"/>
+          <w:szCs w:val="16"/>
+          <w:rtl/>
+        </w:rPr>
+        <w:t>18</w:t>
+      </w:r>
+      <w:r>
+        <w:rPr>
+          <w:rStyle w:val="s03"/>
+          <w:rtl/>
+        </w:rPr>
+        <w:t>].</w:t>
+      </w:r>
+    </w:p>
+    <w:p>
+      <w:pPr>
+        <w:pStyle w:val="EndnoteText"/>
+        <w:tabs>
+          <w:tab w:val="left" w:pos="1181"/>
+        </w:tabs>
+        <w:spacing w:line="240" w:lineRule="exact"/>
+        <w:jc w:val="both"/>
+        <w:rPr>
+          <w:rStyle w:val="s03"/>
+          <w:rtl/>
+        </w:rPr>
+      </w:pPr>
+      <w:r>
+        <w:rPr>
+          <w:rStyle w:val="s02"/>
+          <w:rFonts w:hint="cs"/>
+          <w:rtl/>
+        </w:rPr>
+        <w:t>ע</w:t>
+      </w:r>
+      <w:r>
+        <w:rPr>
+          <w:rStyle w:val="s02"/>
+          <w:rtl/>
+        </w:rPr>
+        <w:t>'</w:t>
+      </w:r>
+      <w:r>
+        <w:rPr>
+          <w:rStyle w:val="s02"/>
+          <w:rFonts w:hint="cs"/>
+          <w:rtl/>
+        </w:rPr>
+        <w:t xml:space="preserve"> במדור מונחי קבלה ונסתר</w:t>
+      </w:r>
+      <w:r>
+        <w:rPr>
+          <w:rStyle w:val="s03"/>
+          <w:rFonts w:hint="cs"/>
+          <w:rtl/>
+        </w:rPr>
+        <w:t>,</w:t>
+      </w:r>
+      <w:r>
+        <w:rPr>
+          <w:rStyle w:val="s03"/>
+          <w:rFonts w:hint="cs"/>
+          <w:sz w:val="22"/>
+          <w:rtl/>
+        </w:rPr>
+        <w:t xml:space="preserve"> </w:t>
+      </w:r>
+      <w:proofErr w:type="spellStart"/>
+      <w:r>
+        <w:rPr>
+          <w:rStyle w:val="s03"/>
+          <w:rFonts w:hint="cs"/>
+          <w:sz w:val="22"/>
+          <w:rtl/>
+        </w:rPr>
+        <w:t>מתקלא</w:t>
+      </w:r>
+      <w:proofErr w:type="spellEnd"/>
+      <w:r>
+        <w:rPr>
+          <w:rStyle w:val="s03"/>
+          <w:rFonts w:hint="cs"/>
+          <w:sz w:val="22"/>
+          <w:rtl/>
+        </w:rPr>
+        <w:t>.</w:t>
+      </w:r>
+      <w:r>
+        <w:rPr>
+          <w:rStyle w:val="s03"/>
+          <w:rtl/>
+        </w:rPr>
+        <w:cr/>
+      </w:r>
+    </w:p>
+    <w:p>
+      <w:pPr>
+        <w:spacing w:line="240" w:lineRule="exact"/>
+        <w:jc w:val="both"/>
+        <w:rPr>
+          <w:rStyle w:val="s03"/>
+          <w:rtl/>
+        </w:rPr>
+      </w:pPr>
+    </w:p>
+    <w:p>
+      <w:pPr>
         <w:spacing w:line="240" w:lineRule="exact"/>
         <w:jc w:val="both"/>
         <w:rPr>
@@ -821,13 +1000,6 @@
           <w:rtl/>
         </w:rPr>
       </w:pPr>
-      <w:r>
-        <w:rPr>
-          <w:rStyle w:val="s03"/>
-          <w:rtl/>
-        </w:rPr>
-        <w:cr/>
-      </w:r>
       <w:r>
         <w:rPr>
           <w:rStyle w:val="s04"/>
@@ -2426,7 +2598,6 @@
           <w:bCs/>
           <w:rtl/>
         </w:rPr>
-        <w:lastRenderedPageBreak/>
         <w:t>אמונה</w:t>
       </w:r>
       <w:r>
@@ -4501,15 +4672,7 @@
           <w:rStyle w:val="s02"/>
           <w:rtl/>
         </w:rPr>
-        <w:t xml:space="preserve"> העליונה, מערכת הקודש°, העולה ממעל לכל ערכים מוסריים°, התמימות השלמה, שאין בה דופי </w:t>
-      </w:r>
-      <w:r>
-        <w:rPr>
-          <w:rStyle w:val="s02"/>
-          <w:rtl/>
-        </w:rPr>
-        <w:lastRenderedPageBreak/>
-        <w:t xml:space="preserve">פיסוק וקיצוץ מכל ההופעות°, יושר° השכל°, יושר הלב, יושר הרגש, יושר הרוח°, יושר הטבע, יושר הבשר, יושר ההופעה, יושר ההקשבה </w:t>
+        <w:t xml:space="preserve"> העליונה, מערכת הקודש°, העולה ממעל לכל ערכים מוסריים°, התמימות השלמה, שאין בה דופי פיסוק וקיצוץ מכל ההופעות°, יושר° השכל°, יושר הלב, יושר הרגש, יושר הרוח°, יושר הטבע, יושר הבשר, יושר ההופעה, יושר ההקשבה </w:t>
       </w:r>
       <w:r>
         <w:rPr>
@@ -9217,6 +9380,7 @@
           <w:rFonts w:hint="cs"/>
           <w:rtl/>
         </w:rPr>
+        <w:lastRenderedPageBreak/>
         <w:t xml:space="preserve">אהבה לעומת טוב </w:t>
       </w:r>
       <w:r>
@@ -9402,7 +9566,6 @@
           <w:rFonts w:hint="cs"/>
           <w:rtl/>
         </w:rPr>
-        <w:lastRenderedPageBreak/>
         <w:t xml:space="preserve">"מאן </w:t>
       </w:r>
       <w:proofErr w:type="spellStart"/>
@@ -11407,6 +11570,7 @@
           <w:rStyle w:val="s1510"/>
           <w:rtl/>
         </w:rPr>
+        <w:lastRenderedPageBreak/>
         <w:t xml:space="preserve">תורה </w:t>
       </w:r>
       <w:r>
@@ -11540,7 +11704,6 @@
           <w:rStyle w:val="s14"/>
           <w:rtl/>
         </w:rPr>
-        <w:lastRenderedPageBreak/>
         <w:t xml:space="preserve">טבע </w:t>
       </w:r>
       <w:r>
@@ -12990,6 +13153,7 @@
           <w:highlight w:val="green"/>
           <w:rtl/>
         </w:rPr>
+        <w:lastRenderedPageBreak/>
         <w:t>@</w:t>
       </w:r>
       <w:r>
@@ -29515,6 +29679,7 @@
   <w:style w:type="paragraph" w:styleId="EndnoteText">
     <w:name w:val="endnote text"/>
     <w:basedOn w:val="Normal"/>
+    <w:link w:val="EndnoteTextChar"/>
     <w:semiHidden/>
     <w:rsid w:val="00E842D0"/>
   </w:style>
@@ -30198,6 +30363,13 @@
       <w:lang w:eastAsia="he-IL"/>
     </w:rPr>
   </w:style>
+  <w:style w:type="character" w:customStyle="1" w:styleId="EndnoteTextChar">
+    <w:name w:val="Endnote Text Char"/>
+    <w:basedOn w:val="DefaultParagraphFont"/>
+    <w:link w:val="EndnoteText"/>
+    <w:semiHidden/>
+    <w:rsid w:val="00913CEE"/>
+  </w:style>
 </w:styles>
 </file>
 

</xml_diff>

<commit_message>
search also in footnotes; fix some missing subjects
</commit_message>
<xml_diff>
--- a/input_dict/dict_check.docx
+++ b/input_dict/dict_check.docx
@@ -1736,98 +1736,6 @@
       </w:r>
       <w:r>
         <w:rPr>
-          <w:b/>
-          <w:vertAlign w:val="superscript"/>
-          <w:rtl/>
-        </w:rPr>
-        <w:fldChar w:fldCharType="begin"/>
-      </w:r>
-      <w:r>
-        <w:rPr>
-          <w:b/>
-          <w:vertAlign w:val="superscript"/>
-          <w:rtl/>
-        </w:rPr>
-        <w:instrText xml:space="preserve"> </w:instrText>
-      </w:r>
-      <w:r>
-        <w:rPr>
-          <w:b/>
-          <w:vertAlign w:val="superscript"/>
-        </w:rPr>
-        <w:instrText>NOTEREF</w:instrText>
-      </w:r>
-      <w:r>
-        <w:rPr>
-          <w:b/>
-          <w:vertAlign w:val="superscript"/>
-          <w:rtl/>
-        </w:rPr>
-        <w:instrText xml:space="preserve"> _</w:instrText>
-      </w:r>
-      <w:r>
-        <w:rPr>
-          <w:b/>
-          <w:vertAlign w:val="superscript"/>
-        </w:rPr>
-        <w:instrText>Ref82748297 \h</w:instrText>
-      </w:r>
-      <w:r>
-        <w:rPr>
-          <w:b/>
-          <w:vertAlign w:val="superscript"/>
-          <w:rtl/>
-        </w:rPr>
-        <w:instrText xml:space="preserve">  \* </w:instrText>
-      </w:r>
-      <w:r>
-        <w:rPr>
-          <w:b/>
-          <w:vertAlign w:val="superscript"/>
-        </w:rPr>
-        <w:instrText>MERGEFORMAT</w:instrText>
-      </w:r>
-      <w:r>
-        <w:rPr>
-          <w:b/>
-          <w:vertAlign w:val="superscript"/>
-          <w:rtl/>
-        </w:rPr>
-        <w:instrText xml:space="preserve"> </w:instrText>
-      </w:r>
-      <w:r>
-        <w:rPr>
-          <w:b/>
-          <w:vertAlign w:val="superscript"/>
-          <w:rtl/>
-        </w:rPr>
-      </w:r>
-      <w:r>
-        <w:rPr>
-          <w:b/>
-          <w:vertAlign w:val="superscript"/>
-          <w:rtl/>
-        </w:rPr>
-        <w:fldChar w:fldCharType="separate"/>
-      </w:r>
-      <w:r>
-        <w:rPr>
-          <w:b/>
-          <w:vertAlign w:val="superscript"/>
-          <w:rtl/>
-        </w:rPr>
-        <w:t>15</w:t>
-      </w:r>
-      <w:r>
-        <w:rPr>
-          <w:b/>
-          <w:vertAlign w:val="superscript"/>
-          <w:rtl/>
-        </w:rPr>
-        <w:fldChar w:fldCharType="end"/>
-      </w:r>
-      <w:r>
-        <w:rPr>
           <w:rFonts w:hint="cs"/>
           <w:b/>
           <w:rtl/>
@@ -11091,16 +10999,6 @@
         <w:jc w:val="both"/>
         <w:rPr>
           <w:rStyle w:val="s01"/>
-          <w:rtl/>
-        </w:rPr>
-      </w:pPr>
-    </w:p>
-    <w:p>
-      <w:pPr>
-        <w:spacing w:line="240" w:lineRule="exact"/>
-        <w:jc w:val="both"/>
-        <w:rPr>
-          <w:rStyle w:val="s01"/>
         </w:rPr>
       </w:pPr>
       <w:r>
@@ -11215,118 +11113,7 @@
           <w:rFonts w:hint="cs"/>
           <w:rtl/>
         </w:rPr>
-        <w:t>תורה</w:t>
-      </w:r>
-      <w:r>
-        <w:rPr>
-          <w:rStyle w:val="s02"/>
-          <w:vertAlign w:val="superscript"/>
-          <w:rtl/>
-        </w:rPr>
-        <w:fldChar w:fldCharType="begin"/>
-      </w:r>
-      <w:r>
-        <w:rPr>
-          <w:rStyle w:val="s02"/>
-          <w:vertAlign w:val="superscript"/>
-          <w:rtl/>
-        </w:rPr>
-        <w:instrText xml:space="preserve"> </w:instrText>
-      </w:r>
-      <w:r>
-        <w:rPr>
-          <w:rStyle w:val="s02"/>
-          <w:rFonts w:hint="cs"/>
-          <w:vertAlign w:val="superscript"/>
-        </w:rPr>
-        <w:instrText>NOTEREF</w:instrText>
-      </w:r>
-      <w:r>
-        <w:rPr>
-          <w:rStyle w:val="s02"/>
-          <w:rFonts w:hint="cs"/>
-          <w:vertAlign w:val="superscript"/>
-          <w:rtl/>
-        </w:rPr>
-        <w:instrText xml:space="preserve"> _</w:instrText>
-      </w:r>
-      <w:r>
-        <w:rPr>
-          <w:rStyle w:val="s02"/>
-          <w:rFonts w:hint="cs"/>
-          <w:vertAlign w:val="superscript"/>
-        </w:rPr>
-        <w:instrText>Ref172389993 \h</w:instrText>
-      </w:r>
-      <w:r>
-        <w:rPr>
-          <w:rStyle w:val="s02"/>
-          <w:vertAlign w:val="superscript"/>
-          <w:rtl/>
-        </w:rPr>
-        <w:instrText xml:space="preserve"> </w:instrText>
-      </w:r>
-      <w:r>
-        <w:rPr>
-          <w:rStyle w:val="s02"/>
-          <w:vertAlign w:val="superscript"/>
-          <w:rtl/>
-        </w:rPr>
-        <w:instrText xml:space="preserve"> \* </w:instrText>
-      </w:r>
-      <w:r>
-        <w:rPr>
-          <w:rStyle w:val="s02"/>
-          <w:vertAlign w:val="superscript"/>
-        </w:rPr>
-        <w:instrText>MERGEFORMAT</w:instrText>
-      </w:r>
-      <w:r>
-        <w:rPr>
-          <w:rStyle w:val="s02"/>
-          <w:vertAlign w:val="superscript"/>
-          <w:rtl/>
-        </w:rPr>
-        <w:instrText xml:space="preserve"> </w:instrText>
-      </w:r>
-      <w:r>
-        <w:rPr>
-          <w:rStyle w:val="s02"/>
-          <w:vertAlign w:val="superscript"/>
-          <w:rtl/>
-        </w:rPr>
-      </w:r>
-      <w:r>
-        <w:rPr>
-          <w:rStyle w:val="s02"/>
-          <w:vertAlign w:val="superscript"/>
-          <w:rtl/>
-        </w:rPr>
-        <w:fldChar w:fldCharType="separate"/>
-      </w:r>
-      <w:r>
-        <w:rPr>
-          <w:rStyle w:val="s02"/>
-          <w:vertAlign w:val="superscript"/>
-          <w:rtl/>
-        </w:rPr>
-        <w:t>14</w:t>
-      </w:r>
-      <w:r>
-        <w:rPr>
-          <w:rStyle w:val="s02"/>
-          <w:vertAlign w:val="superscript"/>
-          <w:rtl/>
-        </w:rPr>
-        <w:fldChar w:fldCharType="end"/>
-      </w:r>
-      <w:r>
-        <w:rPr>
-          <w:rStyle w:val="s01"/>
-          <w:rFonts w:hint="cs"/>
-          <w:rtl/>
-        </w:rPr>
-        <w:t xml:space="preserve"> </w:t>
+        <w:t xml:space="preserve">תורה </w:t>
       </w:r>
       <w:r>
         <w:rPr>

</xml_diff>

<commit_message>
fix wrong-" before subject
</commit_message>
<xml_diff>
--- a/input_dict/dict_check.docx
+++ b/input_dict/dict_check.docx
@@ -981,6 +981,161 @@
     </w:p>
     <w:p>
       <w:pPr>
+        <w:pStyle w:val="EndnoteText"/>
+        <w:tabs>
+          <w:tab w:val="left" w:pos="1181"/>
+        </w:tabs>
+        <w:spacing w:line="240" w:lineRule="exact"/>
+        <w:jc w:val="both"/>
+        <w:rPr>
+          <w:rStyle w:val="s03"/>
+          <w:rtl/>
+        </w:rPr>
+      </w:pPr>
+    </w:p>
+    <w:p>
+      <w:pPr>
+        <w:spacing w:line="240" w:lineRule="exact"/>
+        <w:jc w:val="both"/>
+        <w:rPr>
+          <w:rStyle w:val="s03"/>
+          <w:rtl/>
+        </w:rPr>
+      </w:pPr>
+      <w:r>
+        <w:rPr>
+          <w:rStyle w:val="s02"/>
+          <w:rFonts w:hint="cs"/>
+          <w:rtl/>
+        </w:rPr>
+        <w:t>"</w:t>
+      </w:r>
+      <w:r>
+        <w:rPr>
+          <w:rStyle w:val="s01"/>
+          <w:rtl/>
+        </w:rPr>
+        <w:t xml:space="preserve">יקרא </w:t>
+      </w:r>
+      <w:proofErr w:type="spellStart"/>
+      <w:r>
+        <w:rPr>
+          <w:rStyle w:val="s01"/>
+          <w:rtl/>
+        </w:rPr>
+        <w:t>דשכבי</w:t>
+      </w:r>
+      <w:proofErr w:type="spellEnd"/>
+      <w:r>
+        <w:rPr>
+          <w:rStyle w:val="s01"/>
+          <w:rFonts w:hint="cs"/>
+          <w:rtl/>
+        </w:rPr>
+        <w:t>"</w:t>
+      </w:r>
+      <w:bookmarkStart w:id="0" w:name="_Ref266904835"/>
+      <w:r>
+        <w:rPr>
+          <w:rStyle w:val="s02"/>
+          <w:vertAlign w:val="superscript"/>
+          <w:rtl/>
+        </w:rPr>
+        <w:footnoteReference w:id="1"/>
+      </w:r>
+      <w:bookmarkEnd w:id="0"/>
+      <w:r>
+        <w:rPr>
+          <w:rStyle w:val="s02"/>
+          <w:rFonts w:hint="cs"/>
+          <w:vertAlign w:val="superscript"/>
+          <w:rtl/>
+        </w:rPr>
+        <w:t xml:space="preserve"> </w:t>
+      </w:r>
+      <w:r>
+        <w:rPr>
+          <w:rStyle w:val="s02"/>
+          <w:rtl/>
+        </w:rPr>
+        <w:t xml:space="preserve">- </w:t>
+      </w:r>
+      <w:r>
+        <w:rPr>
+          <w:rStyle w:val="s11"/>
+          <w:rtl/>
+        </w:rPr>
+        <w:t>שבהספד</w:t>
+      </w:r>
+      <w:r>
+        <w:rPr>
+          <w:rStyle w:val="s02"/>
+          <w:rtl/>
+        </w:rPr>
+        <w:t xml:space="preserve"> </w:t>
+      </w:r>
+      <w:r>
+        <w:rPr>
+          <w:rStyle w:val="s11"/>
+          <w:rtl/>
+        </w:rPr>
+        <w:t xml:space="preserve">(במובן פנימי) </w:t>
+      </w:r>
+      <w:r>
+        <w:rPr>
+          <w:rStyle w:val="s02"/>
+          <w:rtl/>
+        </w:rPr>
+        <w:t xml:space="preserve">- האהבה והגעגועים ליקרת הדרכים הישרים (של המנוח) רק בגדר אהבה רוחנית לבד. (ש)אמנם תפעל פעולתה להתקרב יותר אל הצד הטוב והכשר שבדרכי החיים של (המנוח), אבל לא תוכל לפעול במעשה פעולה מורגשת </w:t>
+      </w:r>
+      <w:r>
+        <w:rPr>
+          <w:rStyle w:val="s03"/>
+          <w:rtl/>
+        </w:rPr>
+        <w:t xml:space="preserve">[עפ"י מ"ר </w:t>
+      </w:r>
+      <w:r>
+        <w:rPr>
+          <w:rStyle w:val="s03"/>
+          <w:sz w:val="16"/>
+          <w:szCs w:val="16"/>
+          <w:rtl/>
+        </w:rPr>
+        <w:t>396</w:t>
+      </w:r>
+      <w:r>
+        <w:rPr>
+          <w:rStyle w:val="s03"/>
+          <w:rtl/>
+        </w:rPr>
+        <w:t xml:space="preserve">]. </w:t>
+      </w:r>
+      <w:r>
+        <w:rPr>
+          <w:rStyle w:val="s03"/>
+          <w:rtl/>
+        </w:rPr>
+        <w:cr/>
+      </w:r>
+    </w:p>
+    <w:p>
+      <w:pPr>
+        <w:pStyle w:val="EndnoteText"/>
+        <w:tabs>
+          <w:tab w:val="left" w:pos="1181"/>
+        </w:tabs>
+        <w:spacing w:line="240" w:lineRule="exact"/>
+        <w:jc w:val="both"/>
+        <w:rPr>
+          <w:rStyle w:val="s03"/>
+          <w:rFonts w:hint="cs"/>
+          <w:rtl/>
+        </w:rPr>
+      </w:pPr>
+    </w:p>
+    <w:p>
+      <w:pPr>
         <w:spacing w:line="240" w:lineRule="exact"/>
         <w:jc w:val="both"/>
         <w:rPr>
@@ -1225,7 +1380,7 @@
           <w:vertAlign w:val="superscript"/>
           <w:rtl/>
         </w:rPr>
-        <w:footnoteReference w:id="1"/>
+        <w:footnoteReference w:id="2"/>
       </w:r>
       <w:r>
         <w:rPr>
@@ -1299,7 +1454,7 @@
           <w:vertAlign w:val="superscript"/>
           <w:rtl/>
         </w:rPr>
-        <w:footnoteReference w:id="2"/>
+        <w:footnoteReference w:id="3"/>
       </w:r>
       <w:r>
         <w:rPr>
@@ -1622,7 +1777,7 @@
           <w:vertAlign w:val="superscript"/>
           <w:rtl/>
         </w:rPr>
-        <w:footnoteReference w:id="3"/>
+        <w:footnoteReference w:id="4"/>
       </w:r>
       <w:r>
         <w:rPr>
@@ -2063,6 +2218,7 @@
           <w:sz w:val="18"/>
           <w:rtl/>
         </w:rPr>
+        <w:lastRenderedPageBreak/>
         <w:t>בהפרש שבין טהור לקדוש</w:t>
       </w:r>
       <w:r>
@@ -2435,7 +2591,7 @@
           <w:vertAlign w:val="superscript"/>
           <w:rtl/>
         </w:rPr>
-        <w:footnoteReference w:id="4"/>
+        <w:footnoteReference w:id="5"/>
       </w:r>
       <w:r>
         <w:rPr>
@@ -2551,7 +2707,7 @@
           <w:vertAlign w:val="superscript"/>
           <w:rtl/>
         </w:rPr>
-        <w:footnoteReference w:id="5"/>
+        <w:footnoteReference w:id="6"/>
       </w:r>
       <w:r>
         <w:rPr>
@@ -3499,7 +3655,7 @@
           <w:vertAlign w:val="superscript"/>
           <w:rtl/>
         </w:rPr>
-        <w:footnoteReference w:id="6"/>
+        <w:footnoteReference w:id="7"/>
       </w:r>
       <w:r>
         <w:rPr>
@@ -3670,7 +3826,7 @@
           <w:vertAlign w:val="superscript"/>
           <w:rtl/>
         </w:rPr>
-        <w:footnoteReference w:id="7"/>
+        <w:footnoteReference w:id="8"/>
       </w:r>
       <w:r>
         <w:rPr>
@@ -4218,7 +4374,7 @@
           <w:rStyle w:val="FootnoteReference"/>
           <w:rtl/>
         </w:rPr>
-        <w:footnoteReference w:id="8"/>
+        <w:footnoteReference w:id="9"/>
       </w:r>
       <w:r>
         <w:rPr>
@@ -4316,7 +4472,7 @@
           <w:vertAlign w:val="superscript"/>
           <w:rtl/>
         </w:rPr>
-        <w:footnoteReference w:id="9"/>
+        <w:footnoteReference w:id="10"/>
       </w:r>
       <w:r>
         <w:rPr>
@@ -4640,7 +4796,7 @@
           <w:vertAlign w:val="superscript"/>
           <w:rtl/>
         </w:rPr>
-        <w:footnoteReference w:id="10"/>
+        <w:footnoteReference w:id="11"/>
       </w:r>
       <w:r>
         <w:rPr>
@@ -5537,7 +5693,7 @@
           <w:vertAlign w:val="superscript"/>
           <w:rtl/>
         </w:rPr>
-        <w:footnoteReference w:id="11"/>
+        <w:footnoteReference w:id="12"/>
       </w:r>
       <w:r>
         <w:rPr>
@@ -5860,7 +6016,7 @@
           <w:vertAlign w:val="superscript"/>
           <w:rtl/>
         </w:rPr>
-        <w:footnoteReference w:id="12"/>
+        <w:footnoteReference w:id="13"/>
       </w:r>
       <w:r>
         <w:rPr>
@@ -7185,7 +7341,7 @@
           <w:vertAlign w:val="superscript"/>
           <w:rtl/>
         </w:rPr>
-        <w:footnoteReference w:id="13"/>
+        <w:footnoteReference w:id="14"/>
       </w:r>
       <w:r>
         <w:rPr>
@@ -8546,6 +8702,7 @@
           <w:rFonts w:hint="eastAsia"/>
           <w:rtl/>
         </w:rPr>
+        <w:lastRenderedPageBreak/>
         <w:t>כלל</w:t>
       </w:r>
       <w:r>
@@ -9288,7 +9445,6 @@
           <w:rFonts w:hint="cs"/>
           <w:rtl/>
         </w:rPr>
-        <w:lastRenderedPageBreak/>
         <w:t xml:space="preserve">אהבה לעומת טוב </w:t>
       </w:r>
       <w:r>
@@ -9550,7 +9706,7 @@
           <w:vertAlign w:val="superscript"/>
           <w:rtl/>
         </w:rPr>
-        <w:footnoteReference w:id="14"/>
+        <w:footnoteReference w:id="15"/>
       </w:r>
       <w:r>
         <w:rPr>
@@ -9839,7 +9995,7 @@
           <w:vertAlign w:val="superscript"/>
           <w:rtl/>
         </w:rPr>
-        <w:footnoteReference w:id="15"/>
+        <w:footnoteReference w:id="16"/>
       </w:r>
       <w:r>
         <w:rPr>
@@ -9957,7 +10113,7 @@
           <w:vertAlign w:val="superscript"/>
           <w:rtl/>
         </w:rPr>
-        <w:footnoteReference w:id="16"/>
+        <w:footnoteReference w:id="17"/>
       </w:r>
       <w:r>
         <w:rPr>
@@ -10422,7 +10578,7 @@
           <w:vertAlign w:val="superscript"/>
           <w:rtl/>
         </w:rPr>
-        <w:footnoteReference w:id="17"/>
+        <w:footnoteReference w:id="18"/>
       </w:r>
       <w:r>
         <w:rPr>
@@ -10603,16 +10759,16 @@
         </w:rPr>
         <w:t>תורה</w:t>
       </w:r>
-      <w:bookmarkStart w:id="0" w:name="_Ref172389993"/>
+      <w:bookmarkStart w:id="1" w:name="_Ref172389993"/>
       <w:r>
         <w:rPr>
           <w:rStyle w:val="s02"/>
           <w:vertAlign w:val="superscript"/>
           <w:rtl/>
         </w:rPr>
-        <w:footnoteReference w:id="18"/>
-      </w:r>
-      <w:bookmarkEnd w:id="0"/>
+        <w:footnoteReference w:id="19"/>
+      </w:r>
+      <w:bookmarkEnd w:id="1"/>
       <w:r>
         <w:rPr>
           <w:rStyle w:val="s02"/>
@@ -10755,7 +10911,7 @@
           <w:vertAlign w:val="superscript"/>
           <w:rtl/>
         </w:rPr>
-        <w:footnoteReference w:id="19"/>
+        <w:footnoteReference w:id="20"/>
       </w:r>
       <w:r>
         <w:rPr>
@@ -11006,17 +11162,18 @@
           <w:rStyle w:val="s02"/>
           <w:rtl/>
         </w:rPr>
+        <w:lastRenderedPageBreak/>
         <w:t>ע"ע אור עליון. ע"ע אור ד'.</w:t>
       </w:r>
-      <w:bookmarkStart w:id="1" w:name="_Ref172609042"/>
+      <w:bookmarkStart w:id="2" w:name="_Ref172609042"/>
       <w:r>
         <w:rPr>
           <w:rStyle w:val="FootnoteReference"/>
           <w:rtl/>
         </w:rPr>
-        <w:footnoteReference w:id="20"/>
-      </w:r>
-      <w:bookmarkEnd w:id="1"/>
+        <w:footnoteReference w:id="21"/>
+      </w:r>
+      <w:bookmarkEnd w:id="2"/>
       <w:r>
         <w:rPr>
           <w:rStyle w:val="s02"/>
@@ -11234,7 +11391,7 @@
           <w:vertAlign w:val="superscript"/>
           <w:rtl/>
         </w:rPr>
-        <w:footnoteReference w:id="21"/>
+        <w:footnoteReference w:id="22"/>
       </w:r>
       <w:r>
         <w:rPr>
@@ -11357,7 +11514,6 @@
           <w:rStyle w:val="s1510"/>
           <w:rtl/>
         </w:rPr>
-        <w:lastRenderedPageBreak/>
         <w:t xml:space="preserve">תורה </w:t>
       </w:r>
       <w:r>
@@ -11437,7 +11593,7 @@
           <w:vertAlign w:val="superscript"/>
           <w:rtl/>
         </w:rPr>
-        <w:footnoteReference w:id="22"/>
+        <w:footnoteReference w:id="23"/>
       </w:r>
       <w:r>
         <w:rPr>
@@ -12940,7 +13096,6 @@
           <w:highlight w:val="green"/>
           <w:rtl/>
         </w:rPr>
-        <w:lastRenderedPageBreak/>
         <w:t>@</w:t>
       </w:r>
       <w:r>
@@ -14737,7 +14892,7 @@
           <w:rStyle w:val="FootnoteReference"/>
           <w:bCs/>
         </w:rPr>
-        <w:footnoteReference w:id="23"/>
+        <w:footnoteReference w:id="24"/>
       </w:r>
       <w:r>
         <w:rPr>
@@ -15694,6 +15849,7 @@
           <w:rStyle w:val="s01"/>
           <w:rtl/>
         </w:rPr>
+        <w:lastRenderedPageBreak/>
         <w:t xml:space="preserve">אמר </w:t>
       </w:r>
       <w:r>
@@ -15840,7 +15996,7 @@
           <w:vertAlign w:val="superscript"/>
           <w:rtl/>
         </w:rPr>
-        <w:footnoteReference w:id="24"/>
+        <w:footnoteReference w:id="25"/>
       </w:r>
       <w:r>
         <w:rPr>
@@ -16105,7 +16261,7 @@
           <w:vertAlign w:val="superscript"/>
           <w:rtl/>
         </w:rPr>
-        <w:footnoteReference w:id="25"/>
+        <w:footnoteReference w:id="26"/>
       </w:r>
       <w:r>
         <w:rPr>
@@ -16551,7 +16707,7 @@
           <w:vertAlign w:val="superscript"/>
           <w:rtl/>
         </w:rPr>
-        <w:footnoteReference w:id="26"/>
+        <w:footnoteReference w:id="27"/>
       </w:r>
       <w:r>
         <w:rPr>
@@ -17450,7 +17606,7 @@
           <w:vertAlign w:val="superscript"/>
           <w:rtl/>
         </w:rPr>
-        <w:footnoteReference w:id="27"/>
+        <w:footnoteReference w:id="28"/>
       </w:r>
       <w:r>
         <w:rPr>
@@ -17643,7 +17799,7 @@
           <w:szCs w:val="18"/>
           <w:rtl/>
         </w:rPr>
-        <w:footnoteReference w:id="28"/>
+        <w:footnoteReference w:id="29"/>
       </w:r>
       <w:r>
         <w:rPr>
@@ -17711,7 +17867,7 @@
           <w:szCs w:val="18"/>
           <w:rtl/>
         </w:rPr>
-        <w:footnoteReference w:id="29"/>
+        <w:footnoteReference w:id="30"/>
       </w:r>
       <w:r>
         <w:rPr>
@@ -18940,7 +19096,7 @@
           <w:rStyle w:val="FootnoteReference"/>
           <w:rtl/>
         </w:rPr>
-        <w:footnoteReference w:id="30"/>
+        <w:footnoteReference w:id="31"/>
       </w:r>
       <w:r>
         <w:rPr>
@@ -22098,6 +22254,7 @@
         <w:rPr>
           <w:rStyle w:val="s03"/>
           <w:sz w:val="18"/>
+          <w:rtl/>
         </w:rPr>
       </w:pPr>
       <w:r>
@@ -22113,7 +22270,7 @@
           <w:sz w:val="18"/>
           <w:rtl/>
         </w:rPr>
-        <w:t xml:space="preserve"> ברכות מג:</w:t>
+        <w:t xml:space="preserve"> סנהדרין מו:</w:t>
       </w:r>
     </w:p>
   </w:footnote>
@@ -22126,7 +22283,6 @@
         <w:rPr>
           <w:rStyle w:val="s03"/>
           <w:sz w:val="18"/>
-          <w:rtl/>
         </w:rPr>
       </w:pPr>
       <w:r>
@@ -22142,7 +22298,15 @@
           <w:sz w:val="18"/>
           <w:rtl/>
         </w:rPr>
-        <w:t xml:space="preserve"> איוב לו ג.</w:t>
+        <w:t xml:space="preserve"> </w:t>
+      </w:r>
+      <w:r>
+        <w:rPr>
+          <w:rStyle w:val="s03"/>
+          <w:sz w:val="18"/>
+          <w:rtl/>
+        </w:rPr>
+        <w:t>ברכות מג:</w:t>
       </w:r>
     </w:p>
   </w:footnote>
@@ -22150,127 +22314,28 @@
     <w:p>
       <w:pPr>
         <w:pStyle w:val="FootnoteText"/>
-      </w:pPr>
-      <w:r>
-        <w:rPr>
-          <w:rStyle w:val="FootnoteReference"/>
-          <w:sz w:val="18"/>
-          <w:szCs w:val="18"/>
+        <w:spacing w:line="240" w:lineRule="exact"/>
+        <w:jc w:val="both"/>
+        <w:rPr>
+          <w:rStyle w:val="s03"/>
+          <w:sz w:val="18"/>
+          <w:rtl/>
+        </w:rPr>
+      </w:pPr>
+      <w:r>
+        <w:rPr>
+          <w:rStyle w:val="s03"/>
+          <w:sz w:val="18"/>
         </w:rPr>
         <w:footnoteRef/>
       </w:r>
       <w:r>
         <w:rPr>
-          <w:sz w:val="18"/>
-          <w:szCs w:val="18"/>
-          <w:rtl/>
-        </w:rPr>
-        <w:t xml:space="preserve"> </w:t>
-      </w:r>
-      <w:r>
-        <w:rPr>
-          <w:rFonts w:hint="cs"/>
-          <w:sz w:val="18"/>
-          <w:szCs w:val="18"/>
-          <w:rtl/>
-        </w:rPr>
-        <w:t xml:space="preserve">ירושלמי קידושין </w:t>
-      </w:r>
-      <w:proofErr w:type="spellStart"/>
-      <w:r>
-        <w:rPr>
-          <w:rFonts w:hint="cs"/>
-          <w:sz w:val="18"/>
-          <w:szCs w:val="18"/>
-          <w:rtl/>
-        </w:rPr>
-        <w:t>מב</w:t>
-      </w:r>
-      <w:proofErr w:type="spellEnd"/>
-      <w:r>
-        <w:rPr>
-          <w:rFonts w:hint="cs"/>
-          <w:sz w:val="18"/>
-          <w:szCs w:val="18"/>
-          <w:rtl/>
-        </w:rPr>
-        <w:t>: ובקרבן העדה</w:t>
-      </w:r>
-      <w:r>
-        <w:rPr>
-          <w:rFonts w:hint="cs"/>
-          <w:sz w:val="18"/>
-          <w:szCs w:val="18"/>
-          <w:rtl/>
-        </w:rPr>
-        <w:t>:</w:t>
-      </w:r>
-      <w:r>
-        <w:rPr>
-          <w:rFonts w:hint="cs"/>
-          <w:sz w:val="18"/>
-          <w:szCs w:val="18"/>
-          <w:rtl/>
-        </w:rPr>
-        <w:t xml:space="preserve"> "בדבר שיש בו קידוש השם וחילול השם </w:t>
-      </w:r>
-      <w:r>
-        <w:rPr>
-          <w:rFonts w:hint="cs"/>
-          <w:sz w:val="18"/>
-          <w:szCs w:val="18"/>
-          <w:rtl/>
-        </w:rPr>
-        <w:t xml:space="preserve">[...] </w:t>
-      </w:r>
-      <w:r>
-        <w:rPr>
-          <w:rFonts w:hint="cs"/>
-          <w:sz w:val="18"/>
-          <w:szCs w:val="18"/>
-          <w:rtl/>
-        </w:rPr>
-        <w:t xml:space="preserve">לא </w:t>
-      </w:r>
-      <w:proofErr w:type="spellStart"/>
-      <w:r>
-        <w:rPr>
-          <w:rFonts w:hint="cs"/>
-          <w:sz w:val="18"/>
-          <w:szCs w:val="18"/>
-          <w:rtl/>
-        </w:rPr>
-        <w:t>דחינן</w:t>
-      </w:r>
-      <w:proofErr w:type="spellEnd"/>
-      <w:r>
-        <w:rPr>
-          <w:rFonts w:hint="cs"/>
-          <w:sz w:val="18"/>
-          <w:szCs w:val="18"/>
-          <w:rtl/>
-        </w:rPr>
-        <w:t xml:space="preserve"> מצוה </w:t>
-      </w:r>
-      <w:proofErr w:type="spellStart"/>
-      <w:r>
-        <w:rPr>
-          <w:rFonts w:hint="cs"/>
-          <w:sz w:val="18"/>
-          <w:szCs w:val="18"/>
-          <w:rtl/>
-        </w:rPr>
-        <w:t>דקידוש</w:t>
-      </w:r>
-      <w:proofErr w:type="spellEnd"/>
-      <w:r>
-        <w:rPr>
-          <w:rFonts w:hint="cs"/>
-          <w:sz w:val="18"/>
-          <w:szCs w:val="18"/>
-          <w:rtl/>
-        </w:rPr>
-        <w:t xml:space="preserve"> השם מפני חלול השם".</w:t>
+          <w:rStyle w:val="s03"/>
+          <w:sz w:val="18"/>
+          <w:rtl/>
+        </w:rPr>
+        <w:t xml:space="preserve"> איוב לו ג.</w:t>
       </w:r>
     </w:p>
   </w:footnote>
@@ -22278,60 +22343,188 @@
     <w:p>
       <w:pPr>
         <w:pStyle w:val="FootnoteText"/>
-        <w:spacing w:line="240" w:lineRule="exact"/>
-        <w:jc w:val="both"/>
-        <w:rPr>
-          <w:rStyle w:val="s03"/>
-          <w:sz w:val="18"/>
-        </w:rPr>
-      </w:pPr>
-      <w:r>
-        <w:rPr>
-          <w:rStyle w:val="s03"/>
-          <w:sz w:val="18"/>
+      </w:pPr>
+      <w:r>
+        <w:rPr>
+          <w:rStyle w:val="FootnoteReference"/>
+          <w:sz w:val="18"/>
+          <w:szCs w:val="18"/>
         </w:rPr>
         <w:footnoteRef/>
       </w:r>
       <w:r>
         <w:rPr>
-          <w:rStyle w:val="s03"/>
-          <w:sz w:val="18"/>
-          <w:rtl/>
-        </w:rPr>
-        <w:t xml:space="preserve"> </w:t>
-      </w:r>
-      <w:r>
-        <w:rPr>
-          <w:rStyle w:val="s03"/>
-          <w:rFonts w:hint="cs"/>
-          <w:sz w:val="18"/>
-          <w:rtl/>
-        </w:rPr>
-        <w:t xml:space="preserve">דעת תבונות סי' </w:t>
-      </w:r>
-      <w:proofErr w:type="spellStart"/>
-      <w:r>
-        <w:rPr>
-          <w:rStyle w:val="s03"/>
-          <w:rFonts w:hint="cs"/>
-          <w:sz w:val="18"/>
-          <w:rtl/>
-        </w:rPr>
-        <w:t>קנד</w:t>
-      </w:r>
-      <w:proofErr w:type="spellEnd"/>
-      <w:r>
-        <w:rPr>
-          <w:rStyle w:val="s03"/>
-          <w:rFonts w:hint="cs"/>
-          <w:sz w:val="18"/>
-          <w:rtl/>
-        </w:rPr>
-        <w:t>.</w:t>
+          <w:sz w:val="18"/>
+          <w:szCs w:val="18"/>
+          <w:rtl/>
+        </w:rPr>
+        <w:t xml:space="preserve"> </w:t>
+      </w:r>
+      <w:r>
+        <w:rPr>
+          <w:rFonts w:hint="cs"/>
+          <w:sz w:val="18"/>
+          <w:szCs w:val="18"/>
+          <w:rtl/>
+        </w:rPr>
+        <w:t xml:space="preserve">ירושלמי קידושין </w:t>
+      </w:r>
+      <w:proofErr w:type="spellStart"/>
+      <w:r>
+        <w:rPr>
+          <w:rFonts w:hint="cs"/>
+          <w:sz w:val="18"/>
+          <w:szCs w:val="18"/>
+          <w:rtl/>
+        </w:rPr>
+        <w:t>מב</w:t>
+      </w:r>
+      <w:proofErr w:type="spellEnd"/>
+      <w:r>
+        <w:rPr>
+          <w:rFonts w:hint="cs"/>
+          <w:sz w:val="18"/>
+          <w:szCs w:val="18"/>
+          <w:rtl/>
+        </w:rPr>
+        <w:t>: ובקרבן העדה</w:t>
+      </w:r>
+      <w:r>
+        <w:rPr>
+          <w:rFonts w:hint="cs"/>
+          <w:sz w:val="18"/>
+          <w:szCs w:val="18"/>
+          <w:rtl/>
+        </w:rPr>
+        <w:t>:</w:t>
+      </w:r>
+      <w:r>
+        <w:rPr>
+          <w:rFonts w:hint="cs"/>
+          <w:sz w:val="18"/>
+          <w:szCs w:val="18"/>
+          <w:rtl/>
+        </w:rPr>
+        <w:t xml:space="preserve"> "בדבר שיש בו קידוש השם וחילול השם </w:t>
+      </w:r>
+      <w:r>
+        <w:rPr>
+          <w:rFonts w:hint="cs"/>
+          <w:sz w:val="18"/>
+          <w:szCs w:val="18"/>
+          <w:rtl/>
+        </w:rPr>
+        <w:t xml:space="preserve">[...] </w:t>
+      </w:r>
+      <w:r>
+        <w:rPr>
+          <w:rFonts w:hint="cs"/>
+          <w:sz w:val="18"/>
+          <w:szCs w:val="18"/>
+          <w:rtl/>
+        </w:rPr>
+        <w:t xml:space="preserve">לא </w:t>
+      </w:r>
+      <w:proofErr w:type="spellStart"/>
+      <w:r>
+        <w:rPr>
+          <w:rFonts w:hint="cs"/>
+          <w:sz w:val="18"/>
+          <w:szCs w:val="18"/>
+          <w:rtl/>
+        </w:rPr>
+        <w:t>דחינן</w:t>
+      </w:r>
+      <w:proofErr w:type="spellEnd"/>
+      <w:r>
+        <w:rPr>
+          <w:rFonts w:hint="cs"/>
+          <w:sz w:val="18"/>
+          <w:szCs w:val="18"/>
+          <w:rtl/>
+        </w:rPr>
+        <w:t xml:space="preserve"> מצוה </w:t>
+      </w:r>
+      <w:proofErr w:type="spellStart"/>
+      <w:r>
+        <w:rPr>
+          <w:rFonts w:hint="cs"/>
+          <w:sz w:val="18"/>
+          <w:szCs w:val="18"/>
+          <w:rtl/>
+        </w:rPr>
+        <w:t>דקידוש</w:t>
+      </w:r>
+      <w:proofErr w:type="spellEnd"/>
+      <w:r>
+        <w:rPr>
+          <w:rFonts w:hint="cs"/>
+          <w:sz w:val="18"/>
+          <w:szCs w:val="18"/>
+          <w:rtl/>
+        </w:rPr>
+        <w:t xml:space="preserve"> השם מפני חלול השם".</w:t>
       </w:r>
     </w:p>
   </w:footnote>
   <w:footnote w:id="5">
+    <w:p>
+      <w:pPr>
+        <w:pStyle w:val="FootnoteText"/>
+        <w:spacing w:line="240" w:lineRule="exact"/>
+        <w:jc w:val="both"/>
+        <w:rPr>
+          <w:rStyle w:val="s03"/>
+          <w:sz w:val="18"/>
+        </w:rPr>
+      </w:pPr>
+      <w:r>
+        <w:rPr>
+          <w:rStyle w:val="s03"/>
+          <w:sz w:val="18"/>
+        </w:rPr>
+        <w:footnoteRef/>
+      </w:r>
+      <w:r>
+        <w:rPr>
+          <w:rStyle w:val="s03"/>
+          <w:sz w:val="18"/>
+          <w:rtl/>
+        </w:rPr>
+        <w:t xml:space="preserve"> </w:t>
+      </w:r>
+      <w:r>
+        <w:rPr>
+          <w:rStyle w:val="s03"/>
+          <w:rFonts w:hint="cs"/>
+          <w:sz w:val="18"/>
+          <w:rtl/>
+        </w:rPr>
+        <w:t xml:space="preserve">דעת תבונות סי' </w:t>
+      </w:r>
+      <w:proofErr w:type="spellStart"/>
+      <w:r>
+        <w:rPr>
+          <w:rStyle w:val="s03"/>
+          <w:rFonts w:hint="cs"/>
+          <w:sz w:val="18"/>
+          <w:rtl/>
+        </w:rPr>
+        <w:t>קנד</w:t>
+      </w:r>
+      <w:proofErr w:type="spellEnd"/>
+      <w:r>
+        <w:rPr>
+          <w:rStyle w:val="s03"/>
+          <w:rFonts w:hint="cs"/>
+          <w:sz w:val="18"/>
+          <w:rtl/>
+        </w:rPr>
+        <w:t>.</w:t>
+      </w:r>
+    </w:p>
+  </w:footnote>
+  <w:footnote w:id="6">
     <w:p>
       <w:pPr>
         <w:autoSpaceDE w:val="0"/>
@@ -23469,7 +23662,7 @@
       </w:pPr>
     </w:p>
   </w:footnote>
-  <w:footnote w:id="6">
+  <w:footnote w:id="7">
     <w:p>
       <w:pPr>
         <w:pStyle w:val="FootnoteText"/>
@@ -23532,7 +23725,7 @@
       </w:r>
     </w:p>
   </w:footnote>
-  <w:footnote w:id="7">
+  <w:footnote w:id="8">
     <w:p>
       <w:pPr>
         <w:spacing w:line="240" w:lineRule="exact"/>
@@ -26068,7 +26261,7 @@
       </w:r>
     </w:p>
   </w:footnote>
-  <w:footnote w:id="8">
+  <w:footnote w:id="9">
     <w:p>
       <w:pPr>
         <w:autoSpaceDE w:val="0"/>
@@ -26170,7 +26363,7 @@
       </w:r>
     </w:p>
   </w:footnote>
-  <w:footnote w:id="9">
+  <w:footnote w:id="10">
     <w:p>
       <w:pPr>
         <w:pStyle w:val="FootnoteText"/>
@@ -26290,7 +26483,7 @@
       </w:r>
     </w:p>
   </w:footnote>
-  <w:footnote w:id="10">
+  <w:footnote w:id="11">
     <w:p>
       <w:pPr>
         <w:pStyle w:val="FootnoteText"/>
@@ -26345,104 +26538,6 @@
           <w:rtl/>
         </w:rPr>
         <w:t>.</w:t>
-      </w:r>
-    </w:p>
-  </w:footnote>
-  <w:footnote w:id="11">
-    <w:p>
-      <w:pPr>
-        <w:pStyle w:val="FootnoteText"/>
-        <w:spacing w:line="240" w:lineRule="exact"/>
-        <w:jc w:val="both"/>
-        <w:rPr>
-          <w:rStyle w:val="s03"/>
-          <w:sz w:val="18"/>
-          <w:rtl/>
-        </w:rPr>
-      </w:pPr>
-      <w:r>
-        <w:rPr>
-          <w:rStyle w:val="s03"/>
-          <w:sz w:val="18"/>
-        </w:rPr>
-        <w:footnoteRef/>
-      </w:r>
-      <w:r>
-        <w:rPr>
-          <w:rStyle w:val="s03"/>
-          <w:sz w:val="18"/>
-          <w:rtl/>
-        </w:rPr>
-        <w:t xml:space="preserve"> </w:t>
-      </w:r>
-      <w:r>
-        <w:rPr>
-          <w:rStyle w:val="s03"/>
-          <w:rFonts w:hint="cs"/>
-          <w:sz w:val="18"/>
-          <w:rtl/>
-        </w:rPr>
-        <w:t xml:space="preserve">אבות ד משנה </w:t>
-      </w:r>
-      <w:proofErr w:type="spellStart"/>
-      <w:r>
-        <w:rPr>
-          <w:rStyle w:val="s03"/>
-          <w:rFonts w:hint="cs"/>
-          <w:sz w:val="18"/>
-          <w:rtl/>
-        </w:rPr>
-        <w:t>יז</w:t>
-      </w:r>
-      <w:proofErr w:type="spellEnd"/>
-      <w:r>
-        <w:rPr>
-          <w:rStyle w:val="s03"/>
-          <w:rFonts w:hint="cs"/>
-          <w:sz w:val="18"/>
-          <w:rtl/>
-        </w:rPr>
-        <w:t xml:space="preserve">. ע"ע א"ק ב </w:t>
-      </w:r>
-      <w:proofErr w:type="spellStart"/>
-      <w:r>
-        <w:rPr>
-          <w:rStyle w:val="s03"/>
-          <w:rFonts w:hint="cs"/>
-          <w:sz w:val="18"/>
-          <w:rtl/>
-        </w:rPr>
-        <w:t>תקסז</w:t>
-      </w:r>
-      <w:proofErr w:type="spellEnd"/>
-      <w:r>
-        <w:rPr>
-          <w:rStyle w:val="s03"/>
-          <w:rFonts w:hint="cs"/>
-          <w:sz w:val="18"/>
-          <w:rtl/>
-        </w:rPr>
-        <w:t xml:space="preserve"> (</w:t>
-      </w:r>
-      <w:proofErr w:type="spellStart"/>
-      <w:r>
-        <w:rPr>
-          <w:rStyle w:val="s03"/>
-          <w:rFonts w:hint="cs"/>
-          <w:sz w:val="18"/>
-          <w:rtl/>
-        </w:rPr>
-        <w:t>לז</w:t>
-      </w:r>
-      <w:proofErr w:type="spellEnd"/>
-      <w:r>
-        <w:rPr>
-          <w:rStyle w:val="s03"/>
-          <w:rFonts w:hint="cs"/>
-          <w:sz w:val="18"/>
-          <w:rtl/>
-        </w:rPr>
-        <w:t>).</w:t>
       </w:r>
     </w:p>
   </w:footnote>
@@ -26471,7 +26566,76 @@
           <w:sz w:val="18"/>
           <w:rtl/>
         </w:rPr>
-        <w:t xml:space="preserve"> חולין ה:.</w:t>
+        <w:t xml:space="preserve"> </w:t>
+      </w:r>
+      <w:r>
+        <w:rPr>
+          <w:rStyle w:val="s03"/>
+          <w:rFonts w:hint="cs"/>
+          <w:sz w:val="18"/>
+          <w:rtl/>
+        </w:rPr>
+        <w:t xml:space="preserve">אבות ד משנה </w:t>
+      </w:r>
+      <w:proofErr w:type="spellStart"/>
+      <w:r>
+        <w:rPr>
+          <w:rStyle w:val="s03"/>
+          <w:rFonts w:hint="cs"/>
+          <w:sz w:val="18"/>
+          <w:rtl/>
+        </w:rPr>
+        <w:t>יז</w:t>
+      </w:r>
+      <w:proofErr w:type="spellEnd"/>
+      <w:r>
+        <w:rPr>
+          <w:rStyle w:val="s03"/>
+          <w:rFonts w:hint="cs"/>
+          <w:sz w:val="18"/>
+          <w:rtl/>
+        </w:rPr>
+        <w:t xml:space="preserve">. ע"ע א"ק ב </w:t>
+      </w:r>
+      <w:proofErr w:type="spellStart"/>
+      <w:r>
+        <w:rPr>
+          <w:rStyle w:val="s03"/>
+          <w:rFonts w:hint="cs"/>
+          <w:sz w:val="18"/>
+          <w:rtl/>
+        </w:rPr>
+        <w:t>תקסז</w:t>
+      </w:r>
+      <w:proofErr w:type="spellEnd"/>
+      <w:r>
+        <w:rPr>
+          <w:rStyle w:val="s03"/>
+          <w:rFonts w:hint="cs"/>
+          <w:sz w:val="18"/>
+          <w:rtl/>
+        </w:rPr>
+        <w:t xml:space="preserve"> (</w:t>
+      </w:r>
+      <w:proofErr w:type="spellStart"/>
+      <w:r>
+        <w:rPr>
+          <w:rStyle w:val="s03"/>
+          <w:rFonts w:hint="cs"/>
+          <w:sz w:val="18"/>
+          <w:rtl/>
+        </w:rPr>
+        <w:t>לז</w:t>
+      </w:r>
+      <w:proofErr w:type="spellEnd"/>
+      <w:r>
+        <w:rPr>
+          <w:rStyle w:val="s03"/>
+          <w:rFonts w:hint="cs"/>
+          <w:sz w:val="18"/>
+          <w:rtl/>
+        </w:rPr>
+        <w:t>).</w:t>
       </w:r>
     </w:p>
   </w:footnote>
@@ -26500,36 +26664,7 @@
           <w:sz w:val="18"/>
           <w:rtl/>
         </w:rPr>
-        <w:t xml:space="preserve"> </w:t>
-      </w:r>
-      <w:r>
-        <w:rPr>
-          <w:rStyle w:val="s03"/>
-          <w:rFonts w:hint="cs"/>
-          <w:sz w:val="18"/>
-          <w:rtl/>
-        </w:rPr>
-        <w:t xml:space="preserve">שבת </w:t>
-      </w:r>
-      <w:proofErr w:type="spellStart"/>
-      <w:r>
-        <w:rPr>
-          <w:rStyle w:val="s03"/>
-          <w:rFonts w:hint="cs"/>
-          <w:sz w:val="18"/>
-          <w:rtl/>
-        </w:rPr>
-        <w:t>נה</w:t>
-      </w:r>
-      <w:proofErr w:type="spellEnd"/>
-      <w:r>
-        <w:rPr>
-          <w:rStyle w:val="s03"/>
-          <w:rFonts w:hint="cs"/>
-          <w:sz w:val="18"/>
-          <w:rtl/>
-        </w:rPr>
-        <w:t>.</w:t>
+        <w:t xml:space="preserve"> חולין ה:.</w:t>
       </w:r>
     </w:p>
   </w:footnote>
@@ -26558,75 +26693,32 @@
           <w:sz w:val="18"/>
           <w:rtl/>
         </w:rPr>
-        <w:t xml:space="preserve"> זוהר ח"א נט., צד., </w:t>
-      </w:r>
-      <w:proofErr w:type="spellStart"/>
-      <w:r>
-        <w:rPr>
-          <w:rStyle w:val="s03"/>
-          <w:sz w:val="18"/>
-          <w:rtl/>
-        </w:rPr>
-        <w:t>קסב</w:t>
-      </w:r>
-      <w:proofErr w:type="spellEnd"/>
-      <w:r>
-        <w:rPr>
-          <w:rStyle w:val="s03"/>
-          <w:sz w:val="18"/>
-          <w:rtl/>
-        </w:rPr>
-        <w:t xml:space="preserve">., </w:t>
-      </w:r>
-      <w:proofErr w:type="spellStart"/>
-      <w:r>
-        <w:rPr>
-          <w:rStyle w:val="s03"/>
-          <w:sz w:val="18"/>
-          <w:rtl/>
-        </w:rPr>
-        <w:t>קצד</w:t>
-      </w:r>
-      <w:proofErr w:type="spellEnd"/>
-      <w:r>
-        <w:rPr>
-          <w:rStyle w:val="s03"/>
-          <w:sz w:val="18"/>
-          <w:rtl/>
-        </w:rPr>
-        <w:t xml:space="preserve">:, רכז:, רמז:. </w:t>
-      </w:r>
-      <w:proofErr w:type="spellStart"/>
-      <w:r>
-        <w:rPr>
-          <w:rStyle w:val="s03"/>
-          <w:sz w:val="18"/>
-          <w:rtl/>
-        </w:rPr>
-        <w:t>ח"ב</w:t>
-      </w:r>
-      <w:proofErr w:type="spellEnd"/>
-      <w:r>
-        <w:rPr>
-          <w:rStyle w:val="s03"/>
-          <w:sz w:val="18"/>
-          <w:rtl/>
-        </w:rPr>
-        <w:t xml:space="preserve"> </w:t>
-      </w:r>
-      <w:proofErr w:type="spellStart"/>
-      <w:r>
-        <w:rPr>
-          <w:rStyle w:val="s03"/>
-          <w:sz w:val="18"/>
-          <w:rtl/>
-        </w:rPr>
-        <w:t>כג</w:t>
-      </w:r>
-      <w:proofErr w:type="spellEnd"/>
-      <w:r>
-        <w:rPr>
-          <w:rStyle w:val="s03"/>
+        <w:t xml:space="preserve"> </w:t>
+      </w:r>
+      <w:r>
+        <w:rPr>
+          <w:rStyle w:val="s03"/>
+          <w:rFonts w:hint="cs"/>
+          <w:sz w:val="18"/>
+          <w:rtl/>
+        </w:rPr>
+        <w:t xml:space="preserve">שבת </w:t>
+      </w:r>
+      <w:proofErr w:type="spellStart"/>
+      <w:r>
+        <w:rPr>
+          <w:rStyle w:val="s03"/>
+          <w:rFonts w:hint="cs"/>
+          <w:sz w:val="18"/>
+          <w:rtl/>
+        </w:rPr>
+        <w:t>נה</w:t>
+      </w:r>
+      <w:proofErr w:type="spellEnd"/>
+      <w:r>
+        <w:rPr>
+          <w:rStyle w:val="s03"/>
+          <w:rFonts w:hint="cs"/>
           <w:sz w:val="18"/>
           <w:rtl/>
         </w:rPr>
@@ -26643,6 +26735,7 @@
         <w:rPr>
           <w:rStyle w:val="s03"/>
           <w:sz w:val="18"/>
+          <w:rtl/>
         </w:rPr>
       </w:pPr>
       <w:r>
@@ -26658,43 +26751,75 @@
           <w:sz w:val="18"/>
           <w:rtl/>
         </w:rPr>
-        <w:t xml:space="preserve"> </w:t>
-      </w:r>
-      <w:proofErr w:type="spellStart"/>
-      <w:r>
-        <w:rPr>
-          <w:rStyle w:val="s03"/>
-          <w:rFonts w:hint="cs"/>
-          <w:sz w:val="18"/>
-          <w:rtl/>
-        </w:rPr>
-        <w:t>תנחומא</w:t>
-      </w:r>
-      <w:proofErr w:type="spellEnd"/>
-      <w:r>
-        <w:rPr>
-          <w:rStyle w:val="s03"/>
-          <w:rFonts w:hint="cs"/>
-          <w:sz w:val="18"/>
-          <w:rtl/>
-        </w:rPr>
-        <w:t xml:space="preserve"> במדבר </w:t>
-      </w:r>
-      <w:proofErr w:type="spellStart"/>
-      <w:r>
-        <w:rPr>
-          <w:rStyle w:val="s03"/>
-          <w:rFonts w:hint="cs"/>
-          <w:sz w:val="18"/>
-          <w:rtl/>
-        </w:rPr>
-        <w:t>יב</w:t>
-      </w:r>
-      <w:proofErr w:type="spellEnd"/>
-      <w:r>
-        <w:rPr>
-          <w:rStyle w:val="s03"/>
-          <w:rFonts w:hint="cs"/>
+        <w:t xml:space="preserve"> זוהר ח"א נט., צד., </w:t>
+      </w:r>
+      <w:proofErr w:type="spellStart"/>
+      <w:r>
+        <w:rPr>
+          <w:rStyle w:val="s03"/>
+          <w:sz w:val="18"/>
+          <w:rtl/>
+        </w:rPr>
+        <w:t>קסב</w:t>
+      </w:r>
+      <w:proofErr w:type="spellEnd"/>
+      <w:r>
+        <w:rPr>
+          <w:rStyle w:val="s03"/>
+          <w:sz w:val="18"/>
+          <w:rtl/>
+        </w:rPr>
+        <w:t xml:space="preserve">., </w:t>
+      </w:r>
+      <w:proofErr w:type="spellStart"/>
+      <w:r>
+        <w:rPr>
+          <w:rStyle w:val="s03"/>
+          <w:sz w:val="18"/>
+          <w:rtl/>
+        </w:rPr>
+        <w:t>קצד</w:t>
+      </w:r>
+      <w:proofErr w:type="spellEnd"/>
+      <w:r>
+        <w:rPr>
+          <w:rStyle w:val="s03"/>
+          <w:sz w:val="18"/>
+          <w:rtl/>
+        </w:rPr>
+        <w:t xml:space="preserve">:, רכז:, רמז:. </w:t>
+      </w:r>
+      <w:proofErr w:type="spellStart"/>
+      <w:r>
+        <w:rPr>
+          <w:rStyle w:val="s03"/>
+          <w:sz w:val="18"/>
+          <w:rtl/>
+        </w:rPr>
+        <w:t>ח"ב</w:t>
+      </w:r>
+      <w:proofErr w:type="spellEnd"/>
+      <w:r>
+        <w:rPr>
+          <w:rStyle w:val="s03"/>
+          <w:sz w:val="18"/>
+          <w:rtl/>
+        </w:rPr>
+        <w:t xml:space="preserve"> </w:t>
+      </w:r>
+      <w:proofErr w:type="spellStart"/>
+      <w:r>
+        <w:rPr>
+          <w:rStyle w:val="s03"/>
+          <w:sz w:val="18"/>
+          <w:rtl/>
+        </w:rPr>
+        <w:t>כג</w:t>
+      </w:r>
+      <w:proofErr w:type="spellEnd"/>
+      <w:r>
+        <w:rPr>
+          <w:rStyle w:val="s03"/>
           <w:sz w:val="18"/>
           <w:rtl/>
         </w:rPr>
@@ -26711,7 +26836,6 @@
         <w:rPr>
           <w:rStyle w:val="s03"/>
           <w:sz w:val="18"/>
-          <w:rtl/>
         </w:rPr>
       </w:pPr>
       <w:r>
@@ -26727,62 +26851,37 @@
           <w:sz w:val="18"/>
           <w:rtl/>
         </w:rPr>
-        <w:t xml:space="preserve"> דניאל ב לד "חָזֵה הֲוַיְתָ עַד דִּי </w:t>
-      </w:r>
-      <w:proofErr w:type="spellStart"/>
-      <w:r>
-        <w:rPr>
-          <w:rStyle w:val="s03"/>
-          <w:sz w:val="18"/>
-          <w:rtl/>
-        </w:rPr>
-        <w:t>הִתְגְּזֶרֶת</w:t>
-      </w:r>
-      <w:proofErr w:type="spellEnd"/>
-      <w:r>
-        <w:rPr>
-          <w:rStyle w:val="s03"/>
-          <w:sz w:val="18"/>
-          <w:rtl/>
-        </w:rPr>
-        <w:t xml:space="preserve"> אֶבֶן דִּי לָא בִידַיִן וּמְחָת </w:t>
-      </w:r>
-      <w:proofErr w:type="spellStart"/>
-      <w:r>
-        <w:rPr>
-          <w:rStyle w:val="s03"/>
-          <w:sz w:val="18"/>
-          <w:rtl/>
-        </w:rPr>
-        <w:t>לְצַלְמָא</w:t>
-      </w:r>
-      <w:proofErr w:type="spellEnd"/>
-      <w:r>
-        <w:rPr>
-          <w:rStyle w:val="s03"/>
-          <w:sz w:val="18"/>
-          <w:rtl/>
-        </w:rPr>
-        <w:t xml:space="preserve"> וגו'".</w:t>
-      </w:r>
-      <w:r>
-        <w:rPr>
-          <w:rStyle w:val="s03"/>
-          <w:rFonts w:hint="cs"/>
-          <w:sz w:val="18"/>
-          <w:rtl/>
-        </w:rPr>
-        <w:t xml:space="preserve"> ע"ע פנק' ג </w:t>
-      </w:r>
-      <w:proofErr w:type="spellStart"/>
-      <w:r>
-        <w:rPr>
-          <w:rStyle w:val="s03"/>
-          <w:rFonts w:hint="cs"/>
-          <w:sz w:val="18"/>
-          <w:rtl/>
-        </w:rPr>
-        <w:t>קנ</w:t>
+        <w:t xml:space="preserve"> </w:t>
+      </w:r>
+      <w:proofErr w:type="spellStart"/>
+      <w:r>
+        <w:rPr>
+          <w:rStyle w:val="s03"/>
+          <w:rFonts w:hint="cs"/>
+          <w:sz w:val="18"/>
+          <w:rtl/>
+        </w:rPr>
+        <w:t>תנחומא</w:t>
+      </w:r>
+      <w:proofErr w:type="spellEnd"/>
+      <w:r>
+        <w:rPr>
+          <w:rStyle w:val="s03"/>
+          <w:rFonts w:hint="cs"/>
+          <w:sz w:val="18"/>
+          <w:rtl/>
+        </w:rPr>
+        <w:t xml:space="preserve"> במדבר </w:t>
+      </w:r>
+      <w:proofErr w:type="spellStart"/>
+      <w:r>
+        <w:rPr>
+          <w:rStyle w:val="s03"/>
+          <w:rFonts w:hint="cs"/>
+          <w:sz w:val="18"/>
+          <w:rtl/>
+        </w:rPr>
+        <w:t>יב</w:t>
       </w:r>
       <w:proofErr w:type="spellEnd"/>
       <w:r>
@@ -26821,6 +26920,100 @@
           <w:sz w:val="18"/>
           <w:rtl/>
         </w:rPr>
+        <w:t xml:space="preserve"> דניאל ב לד "חָזֵה הֲוַיְתָ עַד דִּי </w:t>
+      </w:r>
+      <w:proofErr w:type="spellStart"/>
+      <w:r>
+        <w:rPr>
+          <w:rStyle w:val="s03"/>
+          <w:sz w:val="18"/>
+          <w:rtl/>
+        </w:rPr>
+        <w:t>הִתְגְּזֶרֶת</w:t>
+      </w:r>
+      <w:proofErr w:type="spellEnd"/>
+      <w:r>
+        <w:rPr>
+          <w:rStyle w:val="s03"/>
+          <w:sz w:val="18"/>
+          <w:rtl/>
+        </w:rPr>
+        <w:t xml:space="preserve"> אֶבֶן דִּי לָא בִידַיִן וּמְחָת </w:t>
+      </w:r>
+      <w:proofErr w:type="spellStart"/>
+      <w:r>
+        <w:rPr>
+          <w:rStyle w:val="s03"/>
+          <w:sz w:val="18"/>
+          <w:rtl/>
+        </w:rPr>
+        <w:t>לְצַלְמָא</w:t>
+      </w:r>
+      <w:proofErr w:type="spellEnd"/>
+      <w:r>
+        <w:rPr>
+          <w:rStyle w:val="s03"/>
+          <w:sz w:val="18"/>
+          <w:rtl/>
+        </w:rPr>
+        <w:t xml:space="preserve"> וגו'".</w:t>
+      </w:r>
+      <w:r>
+        <w:rPr>
+          <w:rStyle w:val="s03"/>
+          <w:rFonts w:hint="cs"/>
+          <w:sz w:val="18"/>
+          <w:rtl/>
+        </w:rPr>
+        <w:t xml:space="preserve"> ע"ע פנק' ג </w:t>
+      </w:r>
+      <w:proofErr w:type="spellStart"/>
+      <w:r>
+        <w:rPr>
+          <w:rStyle w:val="s03"/>
+          <w:rFonts w:hint="cs"/>
+          <w:sz w:val="18"/>
+          <w:rtl/>
+        </w:rPr>
+        <w:t>קנ</w:t>
+      </w:r>
+      <w:proofErr w:type="spellEnd"/>
+      <w:r>
+        <w:rPr>
+          <w:rStyle w:val="s03"/>
+          <w:rFonts w:hint="cs"/>
+          <w:sz w:val="18"/>
+          <w:rtl/>
+        </w:rPr>
+        <w:t>.</w:t>
+      </w:r>
+    </w:p>
+  </w:footnote>
+  <w:footnote w:id="18">
+    <w:p>
+      <w:pPr>
+        <w:pStyle w:val="FootnoteText"/>
+        <w:spacing w:line="240" w:lineRule="exact"/>
+        <w:jc w:val="both"/>
+        <w:rPr>
+          <w:rStyle w:val="s03"/>
+          <w:sz w:val="18"/>
+          <w:rtl/>
+        </w:rPr>
+      </w:pPr>
+      <w:r>
+        <w:rPr>
+          <w:rStyle w:val="s03"/>
+          <w:sz w:val="18"/>
+        </w:rPr>
+        <w:footnoteRef/>
+      </w:r>
+      <w:r>
+        <w:rPr>
+          <w:rStyle w:val="s03"/>
+          <w:sz w:val="18"/>
+          <w:rtl/>
+        </w:rPr>
         <w:t xml:space="preserve"> </w:t>
       </w:r>
       <w:r>
@@ -26986,7 +27179,7 @@
       </w:r>
     </w:p>
   </w:footnote>
-  <w:footnote w:id="18">
+  <w:footnote w:id="19">
     <w:p>
       <w:pPr>
         <w:pStyle w:val="FootnoteText"/>
@@ -27233,44 +27426,6 @@
           <w:rtl/>
         </w:rPr>
         <w:t xml:space="preserve"> </w:t>
-      </w:r>
-    </w:p>
-  </w:footnote>
-  <w:footnote w:id="19">
-    <w:p>
-      <w:pPr>
-        <w:pStyle w:val="FootnoteText"/>
-        <w:spacing w:line="240" w:lineRule="exact"/>
-        <w:jc w:val="both"/>
-        <w:rPr>
-          <w:rStyle w:val="s03"/>
-          <w:sz w:val="18"/>
-          <w:rtl/>
-        </w:rPr>
-      </w:pPr>
-      <w:r>
-        <w:rPr>
-          <w:rStyle w:val="s03"/>
-          <w:sz w:val="18"/>
-        </w:rPr>
-        <w:footnoteRef/>
-      </w:r>
-      <w:r>
-        <w:rPr>
-          <w:rStyle w:val="s03"/>
-          <w:sz w:val="18"/>
-          <w:rtl/>
-        </w:rPr>
-        <w:t xml:space="preserve"> </w:t>
-      </w:r>
-      <w:r>
-        <w:rPr>
-          <w:rStyle w:val="s03"/>
-          <w:rFonts w:hint="cs"/>
-          <w:sz w:val="18"/>
-          <w:rtl/>
-        </w:rPr>
-        <w:t>אבות ה משנה ה.</w:t>
       </w:r>
     </w:p>
   </w:footnote>
@@ -27304,6 +27459,44 @@
       <w:r>
         <w:rPr>
           <w:rStyle w:val="s03"/>
+          <w:rFonts w:hint="cs"/>
+          <w:sz w:val="18"/>
+          <w:rtl/>
+        </w:rPr>
+        <w:t>אבות ה משנה ה.</w:t>
+      </w:r>
+    </w:p>
+  </w:footnote>
+  <w:footnote w:id="21">
+    <w:p>
+      <w:pPr>
+        <w:pStyle w:val="FootnoteText"/>
+        <w:spacing w:line="240" w:lineRule="exact"/>
+        <w:jc w:val="both"/>
+        <w:rPr>
+          <w:rStyle w:val="s03"/>
+          <w:sz w:val="18"/>
+          <w:rtl/>
+        </w:rPr>
+      </w:pPr>
+      <w:r>
+        <w:rPr>
+          <w:rStyle w:val="s03"/>
+          <w:sz w:val="18"/>
+        </w:rPr>
+        <w:footnoteRef/>
+      </w:r>
+      <w:r>
+        <w:rPr>
+          <w:rStyle w:val="s03"/>
+          <w:sz w:val="18"/>
+          <w:rtl/>
+        </w:rPr>
+        <w:t xml:space="preserve"> </w:t>
+      </w:r>
+      <w:r>
+        <w:rPr>
+          <w:rStyle w:val="s03"/>
           <w:rFonts w:hint="eastAsia"/>
           <w:b/>
           <w:bCs/>
@@ -27350,7 +27543,7 @@
       </w:r>
     </w:p>
   </w:footnote>
-  <w:footnote w:id="21">
+  <w:footnote w:id="22">
     <w:p>
       <w:pPr>
         <w:pStyle w:val="FootnoteText"/>
@@ -27487,7 +27680,7 @@
       </w:r>
     </w:p>
   </w:footnote>
-  <w:footnote w:id="22">
+  <w:footnote w:id="23">
     <w:p>
       <w:pPr>
         <w:pStyle w:val="FootnoteText"/>
@@ -27532,55 +27725,6 @@
           <w:rtl/>
         </w:rPr>
         <w:t>קלז</w:t>
-      </w:r>
-      <w:proofErr w:type="spellEnd"/>
-      <w:r>
-        <w:rPr>
-          <w:rStyle w:val="s03"/>
-          <w:rFonts w:hint="cs"/>
-          <w:sz w:val="18"/>
-          <w:rtl/>
-        </w:rPr>
-        <w:t>.</w:t>
-      </w:r>
-    </w:p>
-  </w:footnote>
-  <w:footnote w:id="23">
-    <w:p>
-      <w:pPr>
-        <w:pStyle w:val="FootnoteText"/>
-        <w:spacing w:line="240" w:lineRule="exact"/>
-        <w:jc w:val="both"/>
-        <w:rPr>
-          <w:rStyle w:val="s03"/>
-          <w:sz w:val="18"/>
-        </w:rPr>
-      </w:pPr>
-      <w:r>
-        <w:rPr>
-          <w:rStyle w:val="s03"/>
-          <w:sz w:val="18"/>
-        </w:rPr>
-        <w:footnoteRef/>
-      </w:r>
-      <w:r>
-        <w:rPr>
-          <w:rStyle w:val="s03"/>
-          <w:rFonts w:hint="cs"/>
-          <w:sz w:val="18"/>
-          <w:rtl/>
-        </w:rPr>
-        <w:t xml:space="preserve"> מדרש תהילים </w:t>
-      </w:r>
-      <w:proofErr w:type="spellStart"/>
-      <w:r>
-        <w:rPr>
-          <w:rStyle w:val="s03"/>
-          <w:rFonts w:hint="cs"/>
-          <w:sz w:val="18"/>
-          <w:rtl/>
-        </w:rPr>
-        <w:t>קיז</w:t>
       </w:r>
       <w:proofErr w:type="spellEnd"/>
       <w:r>
@@ -27615,39 +27759,31 @@
       <w:r>
         <w:rPr>
           <w:rStyle w:val="s03"/>
-          <w:sz w:val="18"/>
-          <w:rtl/>
-        </w:rPr>
-        <w:t xml:space="preserve"> </w:t>
-      </w:r>
-      <w:r>
-        <w:rPr>
-          <w:rStyle w:val="s03"/>
-          <w:rFonts w:hint="cs"/>
-          <w:sz w:val="18"/>
-          <w:rtl/>
-        </w:rPr>
-        <w:t xml:space="preserve">פסחים </w:t>
-      </w:r>
-      <w:proofErr w:type="spellStart"/>
-      <w:r>
-        <w:rPr>
-          <w:rStyle w:val="s03"/>
-          <w:rFonts w:hint="cs"/>
-          <w:sz w:val="18"/>
-          <w:rtl/>
-        </w:rPr>
-        <w:t>קיח</w:t>
-      </w:r>
-      <w:proofErr w:type="spellEnd"/>
-      <w:r>
-        <w:rPr>
-          <w:rStyle w:val="s03"/>
-          <w:rFonts w:hint="cs"/>
-          <w:sz w:val="18"/>
-          <w:rtl/>
-        </w:rPr>
-        <w:t>:</w:t>
+          <w:rFonts w:hint="cs"/>
+          <w:sz w:val="18"/>
+          <w:rtl/>
+        </w:rPr>
+        <w:t xml:space="preserve"> מדרש תהילים </w:t>
+      </w:r>
+      <w:proofErr w:type="spellStart"/>
+      <w:r>
+        <w:rPr>
+          <w:rStyle w:val="s03"/>
+          <w:rFonts w:hint="cs"/>
+          <w:sz w:val="18"/>
+          <w:rtl/>
+        </w:rPr>
+        <w:t>קיז</w:t>
+      </w:r>
+      <w:proofErr w:type="spellEnd"/>
+      <w:r>
+        <w:rPr>
+          <w:rStyle w:val="s03"/>
+          <w:rFonts w:hint="cs"/>
+          <w:sz w:val="18"/>
+          <w:rtl/>
+        </w:rPr>
+        <w:t>.</w:t>
       </w:r>
     </w:p>
   </w:footnote>
@@ -27660,6 +27796,63 @@
         <w:rPr>
           <w:rStyle w:val="s03"/>
           <w:sz w:val="18"/>
+        </w:rPr>
+      </w:pPr>
+      <w:r>
+        <w:rPr>
+          <w:rStyle w:val="s03"/>
+          <w:sz w:val="18"/>
+        </w:rPr>
+        <w:footnoteRef/>
+      </w:r>
+      <w:r>
+        <w:rPr>
+          <w:rStyle w:val="s03"/>
+          <w:sz w:val="18"/>
+          <w:rtl/>
+        </w:rPr>
+        <w:t xml:space="preserve"> </w:t>
+      </w:r>
+      <w:r>
+        <w:rPr>
+          <w:rStyle w:val="s03"/>
+          <w:rFonts w:hint="cs"/>
+          <w:sz w:val="18"/>
+          <w:rtl/>
+        </w:rPr>
+        <w:t xml:space="preserve">פסחים </w:t>
+      </w:r>
+      <w:proofErr w:type="spellStart"/>
+      <w:r>
+        <w:rPr>
+          <w:rStyle w:val="s03"/>
+          <w:rFonts w:hint="cs"/>
+          <w:sz w:val="18"/>
+          <w:rtl/>
+        </w:rPr>
+        <w:t>קיח</w:t>
+      </w:r>
+      <w:proofErr w:type="spellEnd"/>
+      <w:r>
+        <w:rPr>
+          <w:rStyle w:val="s03"/>
+          <w:rFonts w:hint="cs"/>
+          <w:sz w:val="18"/>
+          <w:rtl/>
+        </w:rPr>
+        <w:t>:</w:t>
+      </w:r>
+    </w:p>
+  </w:footnote>
+  <w:footnote w:id="26">
+    <w:p>
+      <w:pPr>
+        <w:pStyle w:val="FootnoteText"/>
+        <w:spacing w:line="240" w:lineRule="exact"/>
+        <w:jc w:val="both"/>
+        <w:rPr>
+          <w:rStyle w:val="s03"/>
+          <w:sz w:val="18"/>
           <w:rtl/>
         </w:rPr>
       </w:pPr>
@@ -27793,7 +27986,7 @@
       </w:r>
     </w:p>
   </w:footnote>
-  <w:footnote w:id="26">
+  <w:footnote w:id="27">
     <w:p>
       <w:pPr>
         <w:pStyle w:val="FootnoteText"/>
@@ -28251,44 +28444,6 @@
           <w:rtl/>
         </w:rPr>
         <w:t>רה".</w:t>
-      </w:r>
-    </w:p>
-  </w:footnote>
-  <w:footnote w:id="27">
-    <w:p>
-      <w:pPr>
-        <w:pStyle w:val="FootnoteText"/>
-        <w:spacing w:line="240" w:lineRule="exact"/>
-        <w:jc w:val="both"/>
-        <w:rPr>
-          <w:rStyle w:val="s03"/>
-          <w:sz w:val="18"/>
-          <w:rtl/>
-        </w:rPr>
-      </w:pPr>
-      <w:r>
-        <w:rPr>
-          <w:rStyle w:val="s03"/>
-          <w:sz w:val="18"/>
-        </w:rPr>
-        <w:footnoteRef/>
-      </w:r>
-      <w:r>
-        <w:rPr>
-          <w:rStyle w:val="s03"/>
-          <w:sz w:val="18"/>
-          <w:rtl/>
-        </w:rPr>
-        <w:t xml:space="preserve"> </w:t>
-      </w:r>
-      <w:r>
-        <w:rPr>
-          <w:rStyle w:val="s03"/>
-          <w:rFonts w:hint="cs"/>
-          <w:sz w:val="18"/>
-          <w:rtl/>
-        </w:rPr>
-        <w:t>משלי יד לד.</w:t>
       </w:r>
     </w:p>
   </w:footnote>
@@ -28317,24 +28472,16 @@
           <w:sz w:val="18"/>
           <w:rtl/>
         </w:rPr>
-        <w:t xml:space="preserve"> ע"ע </w:t>
-      </w:r>
-      <w:r>
-        <w:rPr>
-          <w:rStyle w:val="s03"/>
-          <w:rFonts w:hint="cs"/>
-          <w:sz w:val="18"/>
-          <w:rtl/>
-        </w:rPr>
-        <w:t xml:space="preserve">ש"ק, </w:t>
-      </w:r>
-      <w:r>
-        <w:rPr>
-          <w:rStyle w:val="s03"/>
-          <w:sz w:val="18"/>
-          <w:rtl/>
-        </w:rPr>
-        <w:t>קובץ א קנא.</w:t>
+        <w:t xml:space="preserve"> </w:t>
+      </w:r>
+      <w:r>
+        <w:rPr>
+          <w:rStyle w:val="s03"/>
+          <w:rFonts w:hint="cs"/>
+          <w:sz w:val="18"/>
+          <w:rtl/>
+        </w:rPr>
+        <w:t>משלי יד לד.</w:t>
       </w:r>
     </w:p>
   </w:footnote>
@@ -28380,38 +28527,84 @@
           <w:sz w:val="18"/>
           <w:rtl/>
         </w:rPr>
-        <w:t xml:space="preserve">קובץ א </w:t>
-      </w:r>
-      <w:proofErr w:type="spellStart"/>
-      <w:r>
-        <w:rPr>
-          <w:rStyle w:val="s03"/>
-          <w:sz w:val="18"/>
-          <w:rtl/>
-        </w:rPr>
-        <w:t>תשכ</w:t>
-      </w:r>
-      <w:r>
-        <w:rPr>
-          <w:rStyle w:val="s03"/>
-          <w:rFonts w:hint="cs"/>
-          <w:sz w:val="18"/>
-          <w:rtl/>
-        </w:rPr>
-        <w:t>ז</w:t>
-      </w:r>
-      <w:proofErr w:type="spellEnd"/>
-      <w:r>
-        <w:rPr>
-          <w:rStyle w:val="s03"/>
-          <w:sz w:val="18"/>
-          <w:rtl/>
-        </w:rPr>
-        <w:t>.</w:t>
+        <w:t>קובץ א קנא.</w:t>
       </w:r>
     </w:p>
   </w:footnote>
   <w:footnote w:id="30">
+    <w:p>
+      <w:pPr>
+        <w:pStyle w:val="FootnoteText"/>
+        <w:spacing w:line="240" w:lineRule="exact"/>
+        <w:jc w:val="both"/>
+        <w:rPr>
+          <w:rStyle w:val="s03"/>
+          <w:sz w:val="18"/>
+          <w:rtl/>
+        </w:rPr>
+      </w:pPr>
+      <w:r>
+        <w:rPr>
+          <w:rStyle w:val="s03"/>
+          <w:sz w:val="18"/>
+        </w:rPr>
+        <w:footnoteRef/>
+      </w:r>
+      <w:r>
+        <w:rPr>
+          <w:rStyle w:val="s03"/>
+          <w:sz w:val="18"/>
+          <w:rtl/>
+        </w:rPr>
+        <w:t xml:space="preserve"> ע"ע </w:t>
+      </w:r>
+      <w:r>
+        <w:rPr>
+          <w:rStyle w:val="s03"/>
+          <w:rFonts w:hint="cs"/>
+          <w:sz w:val="18"/>
+          <w:rtl/>
+        </w:rPr>
+        <w:t xml:space="preserve">ש"ק, </w:t>
+      </w:r>
+      <w:r>
+        <w:rPr>
+          <w:rStyle w:val="s03"/>
+          <w:sz w:val="18"/>
+          <w:rtl/>
+        </w:rPr>
+        <w:t xml:space="preserve">קובץ א </w:t>
+      </w:r>
+      <w:proofErr w:type="spellStart"/>
+      <w:r>
+        <w:rPr>
+          <w:rStyle w:val="s03"/>
+          <w:sz w:val="18"/>
+          <w:rtl/>
+        </w:rPr>
+        <w:t>תשכ</w:t>
+      </w:r>
+      <w:r>
+        <w:rPr>
+          <w:rStyle w:val="s03"/>
+          <w:rFonts w:hint="cs"/>
+          <w:sz w:val="18"/>
+          <w:rtl/>
+        </w:rPr>
+        <w:t>ז</w:t>
+      </w:r>
+      <w:proofErr w:type="spellEnd"/>
+      <w:r>
+        <w:rPr>
+          <w:rStyle w:val="s03"/>
+          <w:sz w:val="18"/>
+          <w:rtl/>
+        </w:rPr>
+        <w:t>.</w:t>
+      </w:r>
+    </w:p>
+  </w:footnote>
+  <w:footnote w:id="31">
     <w:p>
       <w:pPr>
         <w:pStyle w:val="FootnoteText"/>

</xml_diff>